<commit_message>
Requisitos Não Funcionais - Atualizado
</commit_message>
<xml_diff>
--- a/Requisitos/Requisitos Não Funcionais.docx
+++ b/Requisitos/Requisitos Não Funcionais.docx
@@ -68,14 +68,7 @@
                 <w:sz w:val="22"/>
                 <w:szCs w:val="22"/>
               </w:rPr>
-              <w:t xml:space="preserve">  </w:t>
-            </w:r>
-            <w:r>
-              <w:rPr>
-                <w:sz w:val="22"/>
-                <w:szCs w:val="22"/>
-              </w:rPr>
-              <w:t>Ambiente de Desenvolvimento</w:t>
+              <w:t xml:space="preserve">  Ambiente de Desenvolvimento</w:t>
             </w:r>
           </w:p>
         </w:tc>
@@ -209,8 +202,6 @@
                 <w:t>AF_PGC seção 2.7</w:t>
               </w:r>
             </w:hyperlink>
-            <w:bookmarkStart w:id="0" w:name="_GoBack"/>
-            <w:bookmarkEnd w:id="0"/>
             <w:r>
               <w:rPr>
                 <w:sz w:val="22"/>
@@ -387,6 +378,1812 @@
       </w:tr>
     </w:tbl>
     <w:p/>
+    <w:p/>
+    <w:tbl>
+      <w:tblPr>
+        <w:tblStyle w:val="TabeladeGrelha1Clara-Destaque5"/>
+        <w:tblW w:w="8505" w:type="dxa"/>
+        <w:tblLook w:val="04A0" w:firstRow="1" w:lastRow="0" w:firstColumn="1" w:lastColumn="0" w:noHBand="0" w:noVBand="1"/>
+      </w:tblPr>
+      <w:tblGrid>
+        <w:gridCol w:w="1972"/>
+        <w:gridCol w:w="6533"/>
+      </w:tblGrid>
+      <w:tr>
+        <w:trPr>
+          <w:cnfStyle w:val="100000000000" w:firstRow="1" w:lastRow="0" w:firstColumn="0" w:lastColumn="0" w:oddVBand="0" w:evenVBand="0" w:oddHBand="0" w:evenHBand="0" w:firstRowFirstColumn="0" w:firstRowLastColumn="0" w:lastRowFirstColumn="0" w:lastRowLastColumn="0"/>
+        </w:trPr>
+        <w:tc>
+          <w:tcPr>
+            <w:cnfStyle w:val="001000000000" w:firstRow="0" w:lastRow="0" w:firstColumn="1" w:lastColumn="0" w:oddVBand="0" w:evenVBand="0" w:oddHBand="0" w:evenHBand="0" w:firstRowFirstColumn="0" w:firstRowLastColumn="0" w:lastRowFirstColumn="0" w:lastRowLastColumn="0"/>
+            <w:tcW w:w="2093" w:type="dxa"/>
+          </w:tcPr>
+          <w:p>
+            <w:pPr>
+              <w:rPr>
+                <w:sz w:val="22"/>
+                <w:szCs w:val="22"/>
+              </w:rPr>
+            </w:pPr>
+            <w:r>
+              <w:rPr>
+                <w:sz w:val="22"/>
+                <w:szCs w:val="22"/>
+              </w:rPr>
+              <w:t xml:space="preserve">ID: </w:t>
+            </w:r>
+            <w:r>
+              <w:rPr>
+                <w:sz w:val="22"/>
+                <w:szCs w:val="22"/>
+              </w:rPr>
+              <w:t>RNF-002</w:t>
+            </w:r>
+          </w:p>
+        </w:tc>
+        <w:tc>
+          <w:tcPr>
+            <w:tcW w:w="7119" w:type="dxa"/>
+          </w:tcPr>
+          <w:p>
+            <w:pPr>
+              <w:cnfStyle w:val="100000000000" w:firstRow="1" w:lastRow="0" w:firstColumn="0" w:lastColumn="0" w:oddVBand="0" w:evenVBand="0" w:oddHBand="0" w:evenHBand="0" w:firstRowFirstColumn="0" w:firstRowLastColumn="0" w:lastRowFirstColumn="0" w:lastRowLastColumn="0"/>
+              <w:rPr>
+                <w:sz w:val="22"/>
+                <w:szCs w:val="22"/>
+              </w:rPr>
+            </w:pPr>
+            <w:r>
+              <w:rPr>
+                <w:sz w:val="22"/>
+                <w:szCs w:val="22"/>
+              </w:rPr>
+              <w:t xml:space="preserve">NOME: </w:t>
+            </w:r>
+            <w:r>
+              <w:rPr>
+                <w:sz w:val="22"/>
+                <w:szCs w:val="22"/>
+              </w:rPr>
+              <w:t xml:space="preserve">  Login e Senha de Acesso</w:t>
+            </w:r>
+          </w:p>
+        </w:tc>
+      </w:tr>
+      <w:tr>
+        <w:tc>
+          <w:tcPr>
+            <w:cnfStyle w:val="001000000000" w:firstRow="0" w:lastRow="0" w:firstColumn="1" w:lastColumn="0" w:oddVBand="0" w:evenVBand="0" w:oddHBand="0" w:evenHBand="0" w:firstRowFirstColumn="0" w:firstRowLastColumn="0" w:lastRowFirstColumn="0" w:lastRowLastColumn="0"/>
+            <w:tcW w:w="9212" w:type="dxa"/>
+            <w:gridSpan w:val="2"/>
+          </w:tcPr>
+          <w:p>
+            <w:pPr>
+              <w:rPr>
+                <w:b w:val="0"/>
+                <w:sz w:val="22"/>
+                <w:szCs w:val="22"/>
+              </w:rPr>
+            </w:pPr>
+            <w:r>
+              <w:rPr>
+                <w:sz w:val="22"/>
+                <w:szCs w:val="22"/>
+              </w:rPr>
+              <w:t>DESCRIÇÃO</w:t>
+            </w:r>
+            <w:r>
+              <w:rPr>
+                <w:color w:val="002060"/>
+                <w:sz w:val="22"/>
+                <w:szCs w:val="22"/>
+              </w:rPr>
+              <w:t>:  Login e senha de acesso ao sistema</w:t>
+            </w:r>
+          </w:p>
+        </w:tc>
+      </w:tr>
+      <w:tr>
+        <w:tc>
+          <w:tcPr>
+            <w:cnfStyle w:val="001000000000" w:firstRow="0" w:lastRow="0" w:firstColumn="1" w:lastColumn="0" w:oddVBand="0" w:evenVBand="0" w:oddHBand="0" w:evenHBand="0" w:firstRowFirstColumn="0" w:firstRowLastColumn="0" w:lastRowFirstColumn="0" w:lastRowLastColumn="0"/>
+            <w:tcW w:w="9212" w:type="dxa"/>
+            <w:gridSpan w:val="2"/>
+          </w:tcPr>
+          <w:p>
+            <w:pPr>
+              <w:rPr>
+                <w:sz w:val="22"/>
+                <w:szCs w:val="22"/>
+              </w:rPr>
+            </w:pPr>
+            <w:r>
+              <w:rPr>
+                <w:sz w:val="22"/>
+                <w:szCs w:val="22"/>
+              </w:rPr>
+              <w:t>JUSTIFICATIVA:</w:t>
+            </w:r>
+            <w:r>
+              <w:rPr>
+                <w:sz w:val="22"/>
+                <w:szCs w:val="22"/>
+              </w:rPr>
+              <w:t xml:space="preserve"> </w:t>
+            </w:r>
+            <w:r>
+              <w:rPr>
+                <w:color w:val="002060"/>
+                <w:sz w:val="22"/>
+                <w:szCs w:val="22"/>
+              </w:rPr>
+              <w:t>O sistema deve ter diferentes tipos de acesso e permissões</w:t>
+            </w:r>
+          </w:p>
+          <w:p>
+            <w:pPr>
+              <w:rPr>
+                <w:b w:val="0"/>
+                <w:sz w:val="22"/>
+                <w:szCs w:val="22"/>
+              </w:rPr>
+            </w:pPr>
+          </w:p>
+        </w:tc>
+      </w:tr>
+      <w:tr>
+        <w:tc>
+          <w:tcPr>
+            <w:cnfStyle w:val="001000000000" w:firstRow="0" w:lastRow="0" w:firstColumn="1" w:lastColumn="0" w:oddVBand="0" w:evenVBand="0" w:oddHBand="0" w:evenHBand="0" w:firstRowFirstColumn="0" w:firstRowLastColumn="0" w:lastRowFirstColumn="0" w:lastRowLastColumn="0"/>
+            <w:tcW w:w="9212" w:type="dxa"/>
+            <w:gridSpan w:val="2"/>
+          </w:tcPr>
+          <w:p>
+            <w:pPr>
+              <w:rPr>
+                <w:sz w:val="22"/>
+                <w:szCs w:val="22"/>
+              </w:rPr>
+            </w:pPr>
+            <w:r>
+              <w:rPr>
+                <w:sz w:val="22"/>
+                <w:szCs w:val="22"/>
+              </w:rPr>
+              <w:t xml:space="preserve">FONTE/ORIGEM: </w:t>
+            </w:r>
+            <w:r>
+              <w:rPr>
+                <w:sz w:val="22"/>
+                <w:szCs w:val="22"/>
+              </w:rPr>
+              <w:t xml:space="preserve"> </w:t>
+            </w:r>
+          </w:p>
+        </w:tc>
+      </w:tr>
+      <w:tr>
+        <w:tc>
+          <w:tcPr>
+            <w:cnfStyle w:val="001000000000" w:firstRow="0" w:lastRow="0" w:firstColumn="1" w:lastColumn="0" w:oddVBand="0" w:evenVBand="0" w:oddHBand="0" w:evenHBand="0" w:firstRowFirstColumn="0" w:firstRowLastColumn="0" w:lastRowFirstColumn="0" w:lastRowLastColumn="0"/>
+            <w:tcW w:w="9212" w:type="dxa"/>
+            <w:gridSpan w:val="2"/>
+          </w:tcPr>
+          <w:p>
+            <w:pPr>
+              <w:rPr>
+                <w:sz w:val="22"/>
+                <w:szCs w:val="22"/>
+              </w:rPr>
+            </w:pPr>
+            <w:r>
+              <w:rPr>
+                <w:sz w:val="22"/>
+                <w:szCs w:val="22"/>
+              </w:rPr>
+              <w:t xml:space="preserve">CRITÉRIO DE ACEITAÇÃO: </w:t>
+            </w:r>
+          </w:p>
+        </w:tc>
+      </w:tr>
+      <w:tr>
+        <w:tc>
+          <w:tcPr>
+            <w:cnfStyle w:val="001000000000" w:firstRow="0" w:lastRow="0" w:firstColumn="1" w:lastColumn="0" w:oddVBand="0" w:evenVBand="0" w:oddHBand="0" w:evenHBand="0" w:firstRowFirstColumn="0" w:firstRowLastColumn="0" w:lastRowFirstColumn="0" w:lastRowLastColumn="0"/>
+            <w:tcW w:w="9212" w:type="dxa"/>
+            <w:gridSpan w:val="2"/>
+          </w:tcPr>
+          <w:p>
+            <w:pPr>
+              <w:rPr>
+                <w:b w:val="0"/>
+                <w:sz w:val="22"/>
+                <w:szCs w:val="22"/>
+              </w:rPr>
+            </w:pPr>
+            <w:r>
+              <w:rPr>
+                <w:sz w:val="22"/>
+                <w:szCs w:val="22"/>
+              </w:rPr>
+              <w:t xml:space="preserve">PRIORIDADE:      </w:t>
+            </w:r>
+            <w:r>
+              <w:rPr>
+                <w:sz w:val="22"/>
+                <w:szCs w:val="22"/>
+              </w:rPr>
+              <w:t>(  x</w:t>
+            </w:r>
+            <w:r>
+              <w:rPr>
+                <w:sz w:val="22"/>
+                <w:szCs w:val="22"/>
+              </w:rPr>
+              <w:t xml:space="preserve"> ) Alta       (     ) Média         (     ) Baixa</w:t>
+            </w:r>
+          </w:p>
+        </w:tc>
+      </w:tr>
+      <w:tr>
+        <w:tc>
+          <w:tcPr>
+            <w:cnfStyle w:val="001000000000" w:firstRow="0" w:lastRow="0" w:firstColumn="1" w:lastColumn="0" w:oddVBand="0" w:evenVBand="0" w:oddHBand="0" w:evenHBand="0" w:firstRowFirstColumn="0" w:firstRowLastColumn="0" w:lastRowFirstColumn="0" w:lastRowLastColumn="0"/>
+            <w:tcW w:w="9212" w:type="dxa"/>
+            <w:gridSpan w:val="2"/>
+          </w:tcPr>
+          <w:p>
+            <w:pPr>
+              <w:rPr>
+                <w:b w:val="0"/>
+                <w:sz w:val="22"/>
+                <w:szCs w:val="22"/>
+              </w:rPr>
+            </w:pPr>
+            <w:r>
+              <w:rPr>
+                <w:sz w:val="22"/>
+                <w:szCs w:val="22"/>
+              </w:rPr>
+              <w:t xml:space="preserve">GRAU DE ESTABILIDADE:      (   </w:t>
+            </w:r>
+            <w:r>
+              <w:rPr>
+                <w:sz w:val="22"/>
+                <w:szCs w:val="22"/>
+              </w:rPr>
+              <w:t>x</w:t>
+            </w:r>
+            <w:r>
+              <w:rPr>
+                <w:sz w:val="22"/>
+                <w:szCs w:val="22"/>
+              </w:rPr>
+              <w:t xml:space="preserve">  ) Alta       (     ) Média         (     ) Baixa</w:t>
+            </w:r>
+          </w:p>
+        </w:tc>
+      </w:tr>
+      <w:tr>
+        <w:tc>
+          <w:tcPr>
+            <w:cnfStyle w:val="001000000000" w:firstRow="0" w:lastRow="0" w:firstColumn="1" w:lastColumn="0" w:oddVBand="0" w:evenVBand="0" w:oddHBand="0" w:evenHBand="0" w:firstRowFirstColumn="0" w:firstRowLastColumn="0" w:lastRowFirstColumn="0" w:lastRowLastColumn="0"/>
+            <w:tcW w:w="9212" w:type="dxa"/>
+            <w:gridSpan w:val="2"/>
+          </w:tcPr>
+          <w:p>
+            <w:pPr>
+              <w:rPr>
+                <w:b w:val="0"/>
+                <w:sz w:val="22"/>
+                <w:szCs w:val="22"/>
+              </w:rPr>
+            </w:pPr>
+            <w:r>
+              <w:rPr>
+                <w:sz w:val="22"/>
+                <w:szCs w:val="22"/>
+              </w:rPr>
+              <w:t xml:space="preserve">REQUISITOS RELACIONADOS: </w:t>
+            </w:r>
+          </w:p>
+        </w:tc>
+      </w:tr>
+      <w:tr>
+        <w:tc>
+          <w:tcPr>
+            <w:cnfStyle w:val="001000000000" w:firstRow="0" w:lastRow="0" w:firstColumn="1" w:lastColumn="0" w:oddVBand="0" w:evenVBand="0" w:oddHBand="0" w:evenHBand="0" w:firstRowFirstColumn="0" w:firstRowLastColumn="0" w:lastRowFirstColumn="0" w:lastRowLastColumn="0"/>
+            <w:tcW w:w="9212" w:type="dxa"/>
+            <w:gridSpan w:val="2"/>
+          </w:tcPr>
+          <w:p>
+            <w:pPr>
+              <w:rPr>
+                <w:b w:val="0"/>
+                <w:sz w:val="22"/>
+                <w:szCs w:val="22"/>
+              </w:rPr>
+            </w:pPr>
+            <w:r>
+              <w:rPr>
+                <w:sz w:val="22"/>
+                <w:szCs w:val="22"/>
+              </w:rPr>
+              <w:t xml:space="preserve">MATERIAL DE SUPORTE: </w:t>
+            </w:r>
+          </w:p>
+        </w:tc>
+      </w:tr>
+    </w:tbl>
+    <w:p/>
+    <w:tbl>
+      <w:tblPr>
+        <w:tblStyle w:val="TabeladeGrelha1Clara-Destaque5"/>
+        <w:tblW w:w="8505" w:type="dxa"/>
+        <w:tblLook w:val="04A0" w:firstRow="1" w:lastRow="0" w:firstColumn="1" w:lastColumn="0" w:noHBand="0" w:noVBand="1"/>
+      </w:tblPr>
+      <w:tblGrid>
+        <w:gridCol w:w="1959"/>
+        <w:gridCol w:w="6546"/>
+      </w:tblGrid>
+      <w:tr>
+        <w:trPr>
+          <w:cnfStyle w:val="100000000000" w:firstRow="1" w:lastRow="0" w:firstColumn="0" w:lastColumn="0" w:oddVBand="0" w:evenVBand="0" w:oddHBand="0" w:evenHBand="0" w:firstRowFirstColumn="0" w:firstRowLastColumn="0" w:lastRowFirstColumn="0" w:lastRowLastColumn="0"/>
+        </w:trPr>
+        <w:tc>
+          <w:tcPr>
+            <w:cnfStyle w:val="001000000000" w:firstRow="0" w:lastRow="0" w:firstColumn="1" w:lastColumn="0" w:oddVBand="0" w:evenVBand="0" w:oddHBand="0" w:evenHBand="0" w:firstRowFirstColumn="0" w:firstRowLastColumn="0" w:lastRowFirstColumn="0" w:lastRowLastColumn="0"/>
+            <w:tcW w:w="2093" w:type="dxa"/>
+          </w:tcPr>
+          <w:p>
+            <w:pPr>
+              <w:rPr>
+                <w:sz w:val="22"/>
+                <w:szCs w:val="22"/>
+              </w:rPr>
+            </w:pPr>
+            <w:r>
+              <w:rPr>
+                <w:sz w:val="22"/>
+                <w:szCs w:val="22"/>
+              </w:rPr>
+              <w:t xml:space="preserve">ID: </w:t>
+            </w:r>
+            <w:r>
+              <w:rPr>
+                <w:sz w:val="22"/>
+                <w:szCs w:val="22"/>
+              </w:rPr>
+              <w:t>RN</w:t>
+            </w:r>
+            <w:r>
+              <w:rPr>
+                <w:sz w:val="22"/>
+                <w:szCs w:val="22"/>
+              </w:rPr>
+              <w:t>F-003</w:t>
+            </w:r>
+          </w:p>
+        </w:tc>
+        <w:tc>
+          <w:tcPr>
+            <w:tcW w:w="7119" w:type="dxa"/>
+          </w:tcPr>
+          <w:p>
+            <w:pPr>
+              <w:cnfStyle w:val="100000000000" w:firstRow="1" w:lastRow="0" w:firstColumn="0" w:lastColumn="0" w:oddVBand="0" w:evenVBand="0" w:oddHBand="0" w:evenHBand="0" w:firstRowFirstColumn="0" w:firstRowLastColumn="0" w:lastRowFirstColumn="0" w:lastRowLastColumn="0"/>
+              <w:rPr>
+                <w:sz w:val="22"/>
+                <w:szCs w:val="22"/>
+              </w:rPr>
+            </w:pPr>
+            <w:r>
+              <w:rPr>
+                <w:sz w:val="22"/>
+                <w:szCs w:val="22"/>
+              </w:rPr>
+              <w:t xml:space="preserve">NOME: </w:t>
+            </w:r>
+            <w:r>
+              <w:rPr>
+                <w:sz w:val="22"/>
+                <w:szCs w:val="22"/>
+              </w:rPr>
+              <w:t xml:space="preserve">  O Sistema deve ser capaz de ser utilizado em plataformas móveis. </w:t>
+            </w:r>
+          </w:p>
+        </w:tc>
+      </w:tr>
+      <w:tr>
+        <w:tc>
+          <w:tcPr>
+            <w:cnfStyle w:val="001000000000" w:firstRow="0" w:lastRow="0" w:firstColumn="1" w:lastColumn="0" w:oddVBand="0" w:evenVBand="0" w:oddHBand="0" w:evenHBand="0" w:firstRowFirstColumn="0" w:firstRowLastColumn="0" w:lastRowFirstColumn="0" w:lastRowLastColumn="0"/>
+            <w:tcW w:w="9212" w:type="dxa"/>
+            <w:gridSpan w:val="2"/>
+          </w:tcPr>
+          <w:p>
+            <w:pPr>
+              <w:rPr>
+                <w:b w:val="0"/>
+                <w:sz w:val="22"/>
+                <w:szCs w:val="22"/>
+              </w:rPr>
+            </w:pPr>
+            <w:r>
+              <w:rPr>
+                <w:sz w:val="22"/>
+                <w:szCs w:val="22"/>
+              </w:rPr>
+              <w:t>DESCRIÇÃO</w:t>
+            </w:r>
+            <w:r>
+              <w:rPr>
+                <w:color w:val="002060"/>
+                <w:sz w:val="22"/>
+                <w:szCs w:val="22"/>
+              </w:rPr>
+              <w:t>:  O sistema deve ser capaz de ser utilizado por dispositivos móveis assim como em navegadores</w:t>
+            </w:r>
+          </w:p>
+        </w:tc>
+      </w:tr>
+      <w:tr>
+        <w:tc>
+          <w:tcPr>
+            <w:cnfStyle w:val="001000000000" w:firstRow="0" w:lastRow="0" w:firstColumn="1" w:lastColumn="0" w:oddVBand="0" w:evenVBand="0" w:oddHBand="0" w:evenHBand="0" w:firstRowFirstColumn="0" w:firstRowLastColumn="0" w:lastRowFirstColumn="0" w:lastRowLastColumn="0"/>
+            <w:tcW w:w="9212" w:type="dxa"/>
+            <w:gridSpan w:val="2"/>
+          </w:tcPr>
+          <w:p>
+            <w:pPr>
+              <w:rPr>
+                <w:sz w:val="22"/>
+                <w:szCs w:val="22"/>
+              </w:rPr>
+            </w:pPr>
+            <w:r>
+              <w:rPr>
+                <w:sz w:val="22"/>
+                <w:szCs w:val="22"/>
+              </w:rPr>
+              <w:t>JUSTIFICATIVA:</w:t>
+            </w:r>
+            <w:r>
+              <w:rPr>
+                <w:sz w:val="22"/>
+                <w:szCs w:val="22"/>
+              </w:rPr>
+              <w:t xml:space="preserve"> </w:t>
+            </w:r>
+            <w:r>
+              <w:rPr>
+                <w:color w:val="002060"/>
+                <w:sz w:val="22"/>
+                <w:szCs w:val="22"/>
+              </w:rPr>
+              <w:t>O cliente deve ter acesso ao sistema de qualquer dispositivo.</w:t>
+            </w:r>
+          </w:p>
+          <w:p>
+            <w:pPr>
+              <w:rPr>
+                <w:b w:val="0"/>
+                <w:sz w:val="22"/>
+                <w:szCs w:val="22"/>
+              </w:rPr>
+            </w:pPr>
+          </w:p>
+        </w:tc>
+      </w:tr>
+      <w:tr>
+        <w:tc>
+          <w:tcPr>
+            <w:cnfStyle w:val="001000000000" w:firstRow="0" w:lastRow="0" w:firstColumn="1" w:lastColumn="0" w:oddVBand="0" w:evenVBand="0" w:oddHBand="0" w:evenHBand="0" w:firstRowFirstColumn="0" w:firstRowLastColumn="0" w:lastRowFirstColumn="0" w:lastRowLastColumn="0"/>
+            <w:tcW w:w="9212" w:type="dxa"/>
+            <w:gridSpan w:val="2"/>
+          </w:tcPr>
+          <w:p>
+            <w:pPr>
+              <w:rPr>
+                <w:sz w:val="22"/>
+                <w:szCs w:val="22"/>
+              </w:rPr>
+            </w:pPr>
+            <w:r>
+              <w:rPr>
+                <w:sz w:val="22"/>
+                <w:szCs w:val="22"/>
+              </w:rPr>
+              <w:t xml:space="preserve">FONTE/ORIGEM: </w:t>
+            </w:r>
+            <w:r>
+              <w:rPr>
+                <w:sz w:val="22"/>
+                <w:szCs w:val="22"/>
+              </w:rPr>
+              <w:t xml:space="preserve"> </w:t>
+            </w:r>
+          </w:p>
+        </w:tc>
+      </w:tr>
+      <w:tr>
+        <w:tc>
+          <w:tcPr>
+            <w:cnfStyle w:val="001000000000" w:firstRow="0" w:lastRow="0" w:firstColumn="1" w:lastColumn="0" w:oddVBand="0" w:evenVBand="0" w:oddHBand="0" w:evenHBand="0" w:firstRowFirstColumn="0" w:firstRowLastColumn="0" w:lastRowFirstColumn="0" w:lastRowLastColumn="0"/>
+            <w:tcW w:w="9212" w:type="dxa"/>
+            <w:gridSpan w:val="2"/>
+          </w:tcPr>
+          <w:p>
+            <w:pPr>
+              <w:rPr>
+                <w:sz w:val="22"/>
+                <w:szCs w:val="22"/>
+              </w:rPr>
+            </w:pPr>
+            <w:r>
+              <w:rPr>
+                <w:sz w:val="22"/>
+                <w:szCs w:val="22"/>
+              </w:rPr>
+              <w:t xml:space="preserve">CRITÉRIO DE ACEITAÇÃO: </w:t>
+            </w:r>
+          </w:p>
+        </w:tc>
+      </w:tr>
+      <w:tr>
+        <w:tc>
+          <w:tcPr>
+            <w:cnfStyle w:val="001000000000" w:firstRow="0" w:lastRow="0" w:firstColumn="1" w:lastColumn="0" w:oddVBand="0" w:evenVBand="0" w:oddHBand="0" w:evenHBand="0" w:firstRowFirstColumn="0" w:firstRowLastColumn="0" w:lastRowFirstColumn="0" w:lastRowLastColumn="0"/>
+            <w:tcW w:w="9212" w:type="dxa"/>
+            <w:gridSpan w:val="2"/>
+          </w:tcPr>
+          <w:p>
+            <w:pPr>
+              <w:rPr>
+                <w:b w:val="0"/>
+                <w:sz w:val="22"/>
+                <w:szCs w:val="22"/>
+              </w:rPr>
+            </w:pPr>
+            <w:r>
+              <w:rPr>
+                <w:sz w:val="22"/>
+                <w:szCs w:val="22"/>
+              </w:rPr>
+              <w:t xml:space="preserve">PRIORIDADE:      </w:t>
+            </w:r>
+            <w:r>
+              <w:rPr>
+                <w:sz w:val="22"/>
+                <w:szCs w:val="22"/>
+              </w:rPr>
+              <w:t>(  x</w:t>
+            </w:r>
+            <w:r>
+              <w:rPr>
+                <w:sz w:val="22"/>
+                <w:szCs w:val="22"/>
+              </w:rPr>
+              <w:t xml:space="preserve"> ) Alta       (     ) Média         (     ) Baixa</w:t>
+            </w:r>
+          </w:p>
+        </w:tc>
+      </w:tr>
+      <w:tr>
+        <w:tc>
+          <w:tcPr>
+            <w:cnfStyle w:val="001000000000" w:firstRow="0" w:lastRow="0" w:firstColumn="1" w:lastColumn="0" w:oddVBand="0" w:evenVBand="0" w:oddHBand="0" w:evenHBand="0" w:firstRowFirstColumn="0" w:firstRowLastColumn="0" w:lastRowFirstColumn="0" w:lastRowLastColumn="0"/>
+            <w:tcW w:w="9212" w:type="dxa"/>
+            <w:gridSpan w:val="2"/>
+          </w:tcPr>
+          <w:p>
+            <w:pPr>
+              <w:rPr>
+                <w:b w:val="0"/>
+                <w:sz w:val="22"/>
+                <w:szCs w:val="22"/>
+              </w:rPr>
+            </w:pPr>
+            <w:r>
+              <w:rPr>
+                <w:sz w:val="22"/>
+                <w:szCs w:val="22"/>
+              </w:rPr>
+              <w:t xml:space="preserve">GRAU DE ESTABILIDADE:      (   </w:t>
+            </w:r>
+            <w:r>
+              <w:rPr>
+                <w:sz w:val="22"/>
+                <w:szCs w:val="22"/>
+              </w:rPr>
+              <w:t>x</w:t>
+            </w:r>
+            <w:r>
+              <w:rPr>
+                <w:sz w:val="22"/>
+                <w:szCs w:val="22"/>
+              </w:rPr>
+              <w:t xml:space="preserve">  ) Alta       (     ) Média         (     ) Baixa</w:t>
+            </w:r>
+          </w:p>
+        </w:tc>
+      </w:tr>
+      <w:tr>
+        <w:tc>
+          <w:tcPr>
+            <w:cnfStyle w:val="001000000000" w:firstRow="0" w:lastRow="0" w:firstColumn="1" w:lastColumn="0" w:oddVBand="0" w:evenVBand="0" w:oddHBand="0" w:evenHBand="0" w:firstRowFirstColumn="0" w:firstRowLastColumn="0" w:lastRowFirstColumn="0" w:lastRowLastColumn="0"/>
+            <w:tcW w:w="9212" w:type="dxa"/>
+            <w:gridSpan w:val="2"/>
+          </w:tcPr>
+          <w:p>
+            <w:pPr>
+              <w:rPr>
+                <w:b w:val="0"/>
+                <w:sz w:val="22"/>
+                <w:szCs w:val="22"/>
+              </w:rPr>
+            </w:pPr>
+            <w:r>
+              <w:rPr>
+                <w:sz w:val="22"/>
+                <w:szCs w:val="22"/>
+              </w:rPr>
+              <w:t xml:space="preserve">REQUISITOS RELACIONADOS: </w:t>
+            </w:r>
+          </w:p>
+        </w:tc>
+      </w:tr>
+      <w:tr>
+        <w:tc>
+          <w:tcPr>
+            <w:cnfStyle w:val="001000000000" w:firstRow="0" w:lastRow="0" w:firstColumn="1" w:lastColumn="0" w:oddVBand="0" w:evenVBand="0" w:oddHBand="0" w:evenHBand="0" w:firstRowFirstColumn="0" w:firstRowLastColumn="0" w:lastRowFirstColumn="0" w:lastRowLastColumn="0"/>
+            <w:tcW w:w="9212" w:type="dxa"/>
+            <w:gridSpan w:val="2"/>
+          </w:tcPr>
+          <w:p>
+            <w:pPr>
+              <w:rPr>
+                <w:b w:val="0"/>
+                <w:sz w:val="22"/>
+                <w:szCs w:val="22"/>
+              </w:rPr>
+            </w:pPr>
+            <w:r>
+              <w:rPr>
+                <w:sz w:val="22"/>
+                <w:szCs w:val="22"/>
+              </w:rPr>
+              <w:t xml:space="preserve">MATERIAL DE SUPORTE: </w:t>
+            </w:r>
+          </w:p>
+        </w:tc>
+      </w:tr>
+    </w:tbl>
+    <w:p/>
+    <w:tbl>
+      <w:tblPr>
+        <w:tblStyle w:val="TabeladeGrelha1Clara-Destaque5"/>
+        <w:tblW w:w="8505" w:type="dxa"/>
+        <w:tblLook w:val="04A0" w:firstRow="1" w:lastRow="0" w:firstColumn="1" w:lastColumn="0" w:noHBand="0" w:noVBand="1"/>
+      </w:tblPr>
+      <w:tblGrid>
+        <w:gridCol w:w="1958"/>
+        <w:gridCol w:w="6547"/>
+      </w:tblGrid>
+      <w:tr>
+        <w:trPr>
+          <w:cnfStyle w:val="100000000000" w:firstRow="1" w:lastRow="0" w:firstColumn="0" w:lastColumn="0" w:oddVBand="0" w:evenVBand="0" w:oddHBand="0" w:evenHBand="0" w:firstRowFirstColumn="0" w:firstRowLastColumn="0" w:lastRowFirstColumn="0" w:lastRowLastColumn="0"/>
+        </w:trPr>
+        <w:tc>
+          <w:tcPr>
+            <w:cnfStyle w:val="001000000000" w:firstRow="0" w:lastRow="0" w:firstColumn="1" w:lastColumn="0" w:oddVBand="0" w:evenVBand="0" w:oddHBand="0" w:evenHBand="0" w:firstRowFirstColumn="0" w:firstRowLastColumn="0" w:lastRowFirstColumn="0" w:lastRowLastColumn="0"/>
+            <w:tcW w:w="2093" w:type="dxa"/>
+          </w:tcPr>
+          <w:p>
+            <w:pPr>
+              <w:rPr>
+                <w:sz w:val="22"/>
+                <w:szCs w:val="22"/>
+              </w:rPr>
+            </w:pPr>
+            <w:r>
+              <w:rPr>
+                <w:sz w:val="22"/>
+                <w:szCs w:val="22"/>
+              </w:rPr>
+              <w:lastRenderedPageBreak/>
+              <w:t xml:space="preserve">ID: </w:t>
+            </w:r>
+            <w:r>
+              <w:rPr>
+                <w:sz w:val="22"/>
+                <w:szCs w:val="22"/>
+              </w:rPr>
+              <w:t>RN</w:t>
+            </w:r>
+            <w:r>
+              <w:rPr>
+                <w:sz w:val="22"/>
+                <w:szCs w:val="22"/>
+              </w:rPr>
+              <w:t>F-004</w:t>
+            </w:r>
+          </w:p>
+        </w:tc>
+        <w:tc>
+          <w:tcPr>
+            <w:tcW w:w="7119" w:type="dxa"/>
+          </w:tcPr>
+          <w:p>
+            <w:pPr>
+              <w:cnfStyle w:val="100000000000" w:firstRow="1" w:lastRow="0" w:firstColumn="0" w:lastColumn="0" w:oddVBand="0" w:evenVBand="0" w:oddHBand="0" w:evenHBand="0" w:firstRowFirstColumn="0" w:firstRowLastColumn="0" w:lastRowFirstColumn="0" w:lastRowLastColumn="0"/>
+              <w:rPr>
+                <w:sz w:val="22"/>
+                <w:szCs w:val="22"/>
+              </w:rPr>
+            </w:pPr>
+            <w:r>
+              <w:rPr>
+                <w:sz w:val="22"/>
+                <w:szCs w:val="22"/>
+              </w:rPr>
+              <w:t xml:space="preserve">NOME: </w:t>
+            </w:r>
+            <w:r>
+              <w:rPr>
+                <w:sz w:val="22"/>
+                <w:szCs w:val="22"/>
+              </w:rPr>
+              <w:t xml:space="preserve">  </w:t>
+            </w:r>
+            <w:r>
+              <w:rPr>
+                <w:sz w:val="22"/>
+                <w:szCs w:val="22"/>
+              </w:rPr>
+              <w:t>O sistema deve ser capaz de ser executado nos principais navegadores de internet</w:t>
+            </w:r>
+          </w:p>
+        </w:tc>
+      </w:tr>
+      <w:tr>
+        <w:tc>
+          <w:tcPr>
+            <w:cnfStyle w:val="001000000000" w:firstRow="0" w:lastRow="0" w:firstColumn="1" w:lastColumn="0" w:oddVBand="0" w:evenVBand="0" w:oddHBand="0" w:evenHBand="0" w:firstRowFirstColumn="0" w:firstRowLastColumn="0" w:lastRowFirstColumn="0" w:lastRowLastColumn="0"/>
+            <w:tcW w:w="9212" w:type="dxa"/>
+            <w:gridSpan w:val="2"/>
+          </w:tcPr>
+          <w:p>
+            <w:pPr>
+              <w:rPr>
+                <w:b w:val="0"/>
+                <w:sz w:val="22"/>
+                <w:szCs w:val="22"/>
+              </w:rPr>
+            </w:pPr>
+            <w:r>
+              <w:rPr>
+                <w:sz w:val="22"/>
+                <w:szCs w:val="22"/>
+              </w:rPr>
+              <w:t>DESCRIÇÃO</w:t>
+            </w:r>
+            <w:r>
+              <w:rPr>
+                <w:color w:val="002060"/>
+                <w:sz w:val="22"/>
+                <w:szCs w:val="22"/>
+              </w:rPr>
+              <w:t xml:space="preserve">:  </w:t>
+            </w:r>
+            <w:r>
+              <w:rPr>
+                <w:color w:val="002060"/>
+                <w:sz w:val="22"/>
+                <w:szCs w:val="22"/>
+              </w:rPr>
+              <w:t>Qualquer sistem de navegação pode executar o sistema</w:t>
+            </w:r>
+          </w:p>
+        </w:tc>
+      </w:tr>
+      <w:tr>
+        <w:tc>
+          <w:tcPr>
+            <w:cnfStyle w:val="001000000000" w:firstRow="0" w:lastRow="0" w:firstColumn="1" w:lastColumn="0" w:oddVBand="0" w:evenVBand="0" w:oddHBand="0" w:evenHBand="0" w:firstRowFirstColumn="0" w:firstRowLastColumn="0" w:lastRowFirstColumn="0" w:lastRowLastColumn="0"/>
+            <w:tcW w:w="9212" w:type="dxa"/>
+            <w:gridSpan w:val="2"/>
+          </w:tcPr>
+          <w:p>
+            <w:pPr>
+              <w:rPr>
+                <w:sz w:val="22"/>
+                <w:szCs w:val="22"/>
+              </w:rPr>
+            </w:pPr>
+            <w:r>
+              <w:rPr>
+                <w:sz w:val="22"/>
+                <w:szCs w:val="22"/>
+              </w:rPr>
+              <w:t>JUSTIFICATIVA:</w:t>
+            </w:r>
+            <w:r>
+              <w:rPr>
+                <w:color w:val="002060"/>
+                <w:sz w:val="22"/>
+                <w:szCs w:val="22"/>
+              </w:rPr>
+              <w:t>.</w:t>
+            </w:r>
+            <w:r>
+              <w:rPr>
+                <w:color w:val="002060"/>
+                <w:sz w:val="22"/>
+                <w:szCs w:val="22"/>
+              </w:rPr>
+              <w:t xml:space="preserve"> Portabilidade do Sistema entre os navegadores.</w:t>
+            </w:r>
+          </w:p>
+          <w:p>
+            <w:pPr>
+              <w:rPr>
+                <w:b w:val="0"/>
+                <w:sz w:val="22"/>
+                <w:szCs w:val="22"/>
+              </w:rPr>
+            </w:pPr>
+          </w:p>
+        </w:tc>
+      </w:tr>
+      <w:tr>
+        <w:tc>
+          <w:tcPr>
+            <w:cnfStyle w:val="001000000000" w:firstRow="0" w:lastRow="0" w:firstColumn="1" w:lastColumn="0" w:oddVBand="0" w:evenVBand="0" w:oddHBand="0" w:evenHBand="0" w:firstRowFirstColumn="0" w:firstRowLastColumn="0" w:lastRowFirstColumn="0" w:lastRowLastColumn="0"/>
+            <w:tcW w:w="9212" w:type="dxa"/>
+            <w:gridSpan w:val="2"/>
+          </w:tcPr>
+          <w:p>
+            <w:pPr>
+              <w:rPr>
+                <w:sz w:val="22"/>
+                <w:szCs w:val="22"/>
+              </w:rPr>
+            </w:pPr>
+            <w:r>
+              <w:rPr>
+                <w:sz w:val="22"/>
+                <w:szCs w:val="22"/>
+              </w:rPr>
+              <w:t xml:space="preserve">FONTE/ORIGEM: </w:t>
+            </w:r>
+            <w:r>
+              <w:rPr>
+                <w:sz w:val="22"/>
+                <w:szCs w:val="22"/>
+              </w:rPr>
+              <w:t xml:space="preserve"> </w:t>
+            </w:r>
+          </w:p>
+        </w:tc>
+      </w:tr>
+      <w:tr>
+        <w:tc>
+          <w:tcPr>
+            <w:cnfStyle w:val="001000000000" w:firstRow="0" w:lastRow="0" w:firstColumn="1" w:lastColumn="0" w:oddVBand="0" w:evenVBand="0" w:oddHBand="0" w:evenHBand="0" w:firstRowFirstColumn="0" w:firstRowLastColumn="0" w:lastRowFirstColumn="0" w:lastRowLastColumn="0"/>
+            <w:tcW w:w="9212" w:type="dxa"/>
+            <w:gridSpan w:val="2"/>
+          </w:tcPr>
+          <w:p>
+            <w:pPr>
+              <w:rPr>
+                <w:sz w:val="22"/>
+                <w:szCs w:val="22"/>
+              </w:rPr>
+            </w:pPr>
+            <w:r>
+              <w:rPr>
+                <w:sz w:val="22"/>
+                <w:szCs w:val="22"/>
+              </w:rPr>
+              <w:t xml:space="preserve">CRITÉRIO DE ACEITAÇÃO: </w:t>
+            </w:r>
+          </w:p>
+        </w:tc>
+      </w:tr>
+      <w:tr>
+        <w:tc>
+          <w:tcPr>
+            <w:cnfStyle w:val="001000000000" w:firstRow="0" w:lastRow="0" w:firstColumn="1" w:lastColumn="0" w:oddVBand="0" w:evenVBand="0" w:oddHBand="0" w:evenHBand="0" w:firstRowFirstColumn="0" w:firstRowLastColumn="0" w:lastRowFirstColumn="0" w:lastRowLastColumn="0"/>
+            <w:tcW w:w="9212" w:type="dxa"/>
+            <w:gridSpan w:val="2"/>
+          </w:tcPr>
+          <w:p>
+            <w:pPr>
+              <w:rPr>
+                <w:b w:val="0"/>
+                <w:sz w:val="22"/>
+                <w:szCs w:val="22"/>
+              </w:rPr>
+            </w:pPr>
+            <w:r>
+              <w:rPr>
+                <w:sz w:val="22"/>
+                <w:szCs w:val="22"/>
+              </w:rPr>
+              <w:t xml:space="preserve">PRIORIDADE:      </w:t>
+            </w:r>
+            <w:r>
+              <w:rPr>
+                <w:sz w:val="22"/>
+                <w:szCs w:val="22"/>
+              </w:rPr>
+              <w:t>(  x</w:t>
+            </w:r>
+            <w:r>
+              <w:rPr>
+                <w:sz w:val="22"/>
+                <w:szCs w:val="22"/>
+              </w:rPr>
+              <w:t xml:space="preserve"> ) Alta       (     ) Média         (     ) Baixa</w:t>
+            </w:r>
+          </w:p>
+        </w:tc>
+      </w:tr>
+      <w:tr>
+        <w:tc>
+          <w:tcPr>
+            <w:cnfStyle w:val="001000000000" w:firstRow="0" w:lastRow="0" w:firstColumn="1" w:lastColumn="0" w:oddVBand="0" w:evenVBand="0" w:oddHBand="0" w:evenHBand="0" w:firstRowFirstColumn="0" w:firstRowLastColumn="0" w:lastRowFirstColumn="0" w:lastRowLastColumn="0"/>
+            <w:tcW w:w="9212" w:type="dxa"/>
+            <w:gridSpan w:val="2"/>
+          </w:tcPr>
+          <w:p>
+            <w:pPr>
+              <w:rPr>
+                <w:b w:val="0"/>
+                <w:sz w:val="22"/>
+                <w:szCs w:val="22"/>
+              </w:rPr>
+            </w:pPr>
+            <w:r>
+              <w:rPr>
+                <w:sz w:val="22"/>
+                <w:szCs w:val="22"/>
+              </w:rPr>
+              <w:t xml:space="preserve">GRAU DE ESTABILIDADE:      (   </w:t>
+            </w:r>
+            <w:r>
+              <w:rPr>
+                <w:sz w:val="22"/>
+                <w:szCs w:val="22"/>
+              </w:rPr>
+              <w:t>x</w:t>
+            </w:r>
+            <w:r>
+              <w:rPr>
+                <w:sz w:val="22"/>
+                <w:szCs w:val="22"/>
+              </w:rPr>
+              <w:t xml:space="preserve">  ) Alta       (     ) Média         (     ) Baixa</w:t>
+            </w:r>
+          </w:p>
+        </w:tc>
+      </w:tr>
+      <w:tr>
+        <w:tc>
+          <w:tcPr>
+            <w:cnfStyle w:val="001000000000" w:firstRow="0" w:lastRow="0" w:firstColumn="1" w:lastColumn="0" w:oddVBand="0" w:evenVBand="0" w:oddHBand="0" w:evenHBand="0" w:firstRowFirstColumn="0" w:firstRowLastColumn="0" w:lastRowFirstColumn="0" w:lastRowLastColumn="0"/>
+            <w:tcW w:w="9212" w:type="dxa"/>
+            <w:gridSpan w:val="2"/>
+          </w:tcPr>
+          <w:p>
+            <w:pPr>
+              <w:rPr>
+                <w:b w:val="0"/>
+                <w:sz w:val="22"/>
+                <w:szCs w:val="22"/>
+              </w:rPr>
+            </w:pPr>
+            <w:r>
+              <w:rPr>
+                <w:sz w:val="22"/>
+                <w:szCs w:val="22"/>
+              </w:rPr>
+              <w:t xml:space="preserve">REQUISITOS RELACIONADOS: </w:t>
+            </w:r>
+          </w:p>
+        </w:tc>
+      </w:tr>
+      <w:tr>
+        <w:tc>
+          <w:tcPr>
+            <w:cnfStyle w:val="001000000000" w:firstRow="0" w:lastRow="0" w:firstColumn="1" w:lastColumn="0" w:oddVBand="0" w:evenVBand="0" w:oddHBand="0" w:evenHBand="0" w:firstRowFirstColumn="0" w:firstRowLastColumn="0" w:lastRowFirstColumn="0" w:lastRowLastColumn="0"/>
+            <w:tcW w:w="9212" w:type="dxa"/>
+            <w:gridSpan w:val="2"/>
+          </w:tcPr>
+          <w:p>
+            <w:pPr>
+              <w:rPr>
+                <w:b w:val="0"/>
+                <w:sz w:val="22"/>
+                <w:szCs w:val="22"/>
+              </w:rPr>
+            </w:pPr>
+            <w:r>
+              <w:rPr>
+                <w:sz w:val="22"/>
+                <w:szCs w:val="22"/>
+              </w:rPr>
+              <w:t xml:space="preserve">MATERIAL DE SUPORTE: </w:t>
+            </w:r>
+          </w:p>
+        </w:tc>
+      </w:tr>
+    </w:tbl>
+    <w:p/>
+    <w:tbl>
+      <w:tblPr>
+        <w:tblStyle w:val="TabeladeGrelha1Clara-Destaque5"/>
+        <w:tblW w:w="8505" w:type="dxa"/>
+        <w:tblLook w:val="04A0" w:firstRow="1" w:lastRow="0" w:firstColumn="1" w:lastColumn="0" w:noHBand="0" w:noVBand="1"/>
+      </w:tblPr>
+      <w:tblGrid>
+        <w:gridCol w:w="1962"/>
+        <w:gridCol w:w="6543"/>
+      </w:tblGrid>
+      <w:tr>
+        <w:trPr>
+          <w:cnfStyle w:val="100000000000" w:firstRow="1" w:lastRow="0" w:firstColumn="0" w:lastColumn="0" w:oddVBand="0" w:evenVBand="0" w:oddHBand="0" w:evenHBand="0" w:firstRowFirstColumn="0" w:firstRowLastColumn="0" w:lastRowFirstColumn="0" w:lastRowLastColumn="0"/>
+        </w:trPr>
+        <w:tc>
+          <w:tcPr>
+            <w:cnfStyle w:val="001000000000" w:firstRow="0" w:lastRow="0" w:firstColumn="1" w:lastColumn="0" w:oddVBand="0" w:evenVBand="0" w:oddHBand="0" w:evenHBand="0" w:firstRowFirstColumn="0" w:firstRowLastColumn="0" w:lastRowFirstColumn="0" w:lastRowLastColumn="0"/>
+            <w:tcW w:w="2093" w:type="dxa"/>
+          </w:tcPr>
+          <w:p>
+            <w:pPr>
+              <w:rPr>
+                <w:sz w:val="22"/>
+                <w:szCs w:val="22"/>
+              </w:rPr>
+            </w:pPr>
+            <w:r>
+              <w:rPr>
+                <w:sz w:val="22"/>
+                <w:szCs w:val="22"/>
+              </w:rPr>
+              <w:t xml:space="preserve">ID: </w:t>
+            </w:r>
+            <w:r>
+              <w:rPr>
+                <w:sz w:val="22"/>
+                <w:szCs w:val="22"/>
+              </w:rPr>
+              <w:t>RN</w:t>
+            </w:r>
+            <w:r>
+              <w:rPr>
+                <w:sz w:val="22"/>
+                <w:szCs w:val="22"/>
+              </w:rPr>
+              <w:t>F-005</w:t>
+            </w:r>
+          </w:p>
+        </w:tc>
+        <w:tc>
+          <w:tcPr>
+            <w:tcW w:w="7119" w:type="dxa"/>
+          </w:tcPr>
+          <w:p>
+            <w:pPr>
+              <w:cnfStyle w:val="100000000000" w:firstRow="1" w:lastRow="0" w:firstColumn="0" w:lastColumn="0" w:oddVBand="0" w:evenVBand="0" w:oddHBand="0" w:evenHBand="0" w:firstRowFirstColumn="0" w:firstRowLastColumn="0" w:lastRowFirstColumn="0" w:lastRowLastColumn="0"/>
+              <w:rPr>
+                <w:sz w:val="22"/>
+                <w:szCs w:val="22"/>
+              </w:rPr>
+            </w:pPr>
+            <w:r>
+              <w:rPr>
+                <w:sz w:val="22"/>
+                <w:szCs w:val="22"/>
+              </w:rPr>
+              <w:t xml:space="preserve">NOME: </w:t>
+            </w:r>
+            <w:r>
+              <w:rPr>
+                <w:sz w:val="22"/>
+                <w:szCs w:val="22"/>
+              </w:rPr>
+              <w:t xml:space="preserve">  O sistema deve </w:t>
+            </w:r>
+            <w:r>
+              <w:rPr>
+                <w:sz w:val="22"/>
+                <w:szCs w:val="22"/>
+              </w:rPr>
+              <w:t>permitir o uso simultaneo de usuários</w:t>
+            </w:r>
+          </w:p>
+        </w:tc>
+      </w:tr>
+      <w:tr>
+        <w:tc>
+          <w:tcPr>
+            <w:cnfStyle w:val="001000000000" w:firstRow="0" w:lastRow="0" w:firstColumn="1" w:lastColumn="0" w:oddVBand="0" w:evenVBand="0" w:oddHBand="0" w:evenHBand="0" w:firstRowFirstColumn="0" w:firstRowLastColumn="0" w:lastRowFirstColumn="0" w:lastRowLastColumn="0"/>
+            <w:tcW w:w="9212" w:type="dxa"/>
+            <w:gridSpan w:val="2"/>
+          </w:tcPr>
+          <w:p>
+            <w:pPr>
+              <w:rPr>
+                <w:b w:val="0"/>
+                <w:sz w:val="22"/>
+                <w:szCs w:val="22"/>
+              </w:rPr>
+            </w:pPr>
+            <w:r>
+              <w:rPr>
+                <w:sz w:val="22"/>
+                <w:szCs w:val="22"/>
+              </w:rPr>
+              <w:t>DESCRIÇÃO</w:t>
+            </w:r>
+            <w:r>
+              <w:rPr>
+                <w:color w:val="002060"/>
+                <w:sz w:val="22"/>
+                <w:szCs w:val="22"/>
+              </w:rPr>
+              <w:t xml:space="preserve">:  </w:t>
+            </w:r>
+            <w:r>
+              <w:rPr>
+                <w:color w:val="002060"/>
+                <w:sz w:val="22"/>
+                <w:szCs w:val="22"/>
+              </w:rPr>
+              <w:t>O sistema deve suport</w:t>
+            </w:r>
+            <w:r>
+              <w:rPr>
+                <w:color w:val="002060"/>
+                <w:sz w:val="22"/>
+                <w:szCs w:val="22"/>
+              </w:rPr>
+              <w:t>ar multiplos acessos de usuários</w:t>
+            </w:r>
+          </w:p>
+        </w:tc>
+      </w:tr>
+      <w:tr>
+        <w:tc>
+          <w:tcPr>
+            <w:cnfStyle w:val="001000000000" w:firstRow="0" w:lastRow="0" w:firstColumn="1" w:lastColumn="0" w:oddVBand="0" w:evenVBand="0" w:oddHBand="0" w:evenHBand="0" w:firstRowFirstColumn="0" w:firstRowLastColumn="0" w:lastRowFirstColumn="0" w:lastRowLastColumn="0"/>
+            <w:tcW w:w="9212" w:type="dxa"/>
+            <w:gridSpan w:val="2"/>
+          </w:tcPr>
+          <w:p>
+            <w:pPr>
+              <w:rPr>
+                <w:sz w:val="22"/>
+                <w:szCs w:val="22"/>
+              </w:rPr>
+            </w:pPr>
+            <w:r>
+              <w:rPr>
+                <w:sz w:val="22"/>
+                <w:szCs w:val="22"/>
+              </w:rPr>
+              <w:t>JUSTIFICATIVA:</w:t>
+            </w:r>
+            <w:r>
+              <w:rPr>
+                <w:color w:val="002060"/>
+                <w:sz w:val="22"/>
+                <w:szCs w:val="22"/>
+              </w:rPr>
+              <w:t>.</w:t>
+            </w:r>
+            <w:r>
+              <w:rPr>
+                <w:color w:val="002060"/>
+                <w:sz w:val="22"/>
+                <w:szCs w:val="22"/>
+              </w:rPr>
+              <w:t xml:space="preserve">  O sistema </w:t>
+            </w:r>
+            <w:r>
+              <w:rPr>
+                <w:color w:val="002060"/>
+                <w:sz w:val="22"/>
+                <w:szCs w:val="22"/>
+              </w:rPr>
+              <w:t>deve suportar multiplos acessos.</w:t>
+            </w:r>
+          </w:p>
+          <w:p>
+            <w:pPr>
+              <w:rPr>
+                <w:b w:val="0"/>
+                <w:sz w:val="22"/>
+                <w:szCs w:val="22"/>
+              </w:rPr>
+            </w:pPr>
+          </w:p>
+        </w:tc>
+      </w:tr>
+      <w:tr>
+        <w:tc>
+          <w:tcPr>
+            <w:cnfStyle w:val="001000000000" w:firstRow="0" w:lastRow="0" w:firstColumn="1" w:lastColumn="0" w:oddVBand="0" w:evenVBand="0" w:oddHBand="0" w:evenHBand="0" w:firstRowFirstColumn="0" w:firstRowLastColumn="0" w:lastRowFirstColumn="0" w:lastRowLastColumn="0"/>
+            <w:tcW w:w="9212" w:type="dxa"/>
+            <w:gridSpan w:val="2"/>
+          </w:tcPr>
+          <w:p>
+            <w:pPr>
+              <w:rPr>
+                <w:sz w:val="22"/>
+                <w:szCs w:val="22"/>
+              </w:rPr>
+            </w:pPr>
+            <w:r>
+              <w:rPr>
+                <w:sz w:val="22"/>
+                <w:szCs w:val="22"/>
+              </w:rPr>
+              <w:t xml:space="preserve">FONTE/ORIGEM: </w:t>
+            </w:r>
+            <w:r>
+              <w:rPr>
+                <w:sz w:val="22"/>
+                <w:szCs w:val="22"/>
+              </w:rPr>
+              <w:t xml:space="preserve"> </w:t>
+            </w:r>
+          </w:p>
+        </w:tc>
+      </w:tr>
+      <w:tr>
+        <w:tc>
+          <w:tcPr>
+            <w:cnfStyle w:val="001000000000" w:firstRow="0" w:lastRow="0" w:firstColumn="1" w:lastColumn="0" w:oddVBand="0" w:evenVBand="0" w:oddHBand="0" w:evenHBand="0" w:firstRowFirstColumn="0" w:firstRowLastColumn="0" w:lastRowFirstColumn="0" w:lastRowLastColumn="0"/>
+            <w:tcW w:w="9212" w:type="dxa"/>
+            <w:gridSpan w:val="2"/>
+          </w:tcPr>
+          <w:p>
+            <w:pPr>
+              <w:rPr>
+                <w:sz w:val="22"/>
+                <w:szCs w:val="22"/>
+              </w:rPr>
+            </w:pPr>
+            <w:r>
+              <w:rPr>
+                <w:sz w:val="22"/>
+                <w:szCs w:val="22"/>
+              </w:rPr>
+              <w:t xml:space="preserve">CRITÉRIO DE ACEITAÇÃO: </w:t>
+            </w:r>
+          </w:p>
+        </w:tc>
+      </w:tr>
+      <w:tr>
+        <w:tc>
+          <w:tcPr>
+            <w:cnfStyle w:val="001000000000" w:firstRow="0" w:lastRow="0" w:firstColumn="1" w:lastColumn="0" w:oddVBand="0" w:evenVBand="0" w:oddHBand="0" w:evenHBand="0" w:firstRowFirstColumn="0" w:firstRowLastColumn="0" w:lastRowFirstColumn="0" w:lastRowLastColumn="0"/>
+            <w:tcW w:w="9212" w:type="dxa"/>
+            <w:gridSpan w:val="2"/>
+          </w:tcPr>
+          <w:p>
+            <w:pPr>
+              <w:rPr>
+                <w:b w:val="0"/>
+                <w:sz w:val="22"/>
+                <w:szCs w:val="22"/>
+              </w:rPr>
+            </w:pPr>
+            <w:r>
+              <w:rPr>
+                <w:sz w:val="22"/>
+                <w:szCs w:val="22"/>
+              </w:rPr>
+              <w:t xml:space="preserve">PRIORIDADE:      </w:t>
+            </w:r>
+            <w:r>
+              <w:rPr>
+                <w:sz w:val="22"/>
+                <w:szCs w:val="22"/>
+              </w:rPr>
+              <w:t>(  x</w:t>
+            </w:r>
+            <w:r>
+              <w:rPr>
+                <w:sz w:val="22"/>
+                <w:szCs w:val="22"/>
+              </w:rPr>
+              <w:t xml:space="preserve"> ) Alta       (     ) Média         (     ) Baixa</w:t>
+            </w:r>
+          </w:p>
+        </w:tc>
+      </w:tr>
+      <w:tr>
+        <w:tc>
+          <w:tcPr>
+            <w:cnfStyle w:val="001000000000" w:firstRow="0" w:lastRow="0" w:firstColumn="1" w:lastColumn="0" w:oddVBand="0" w:evenVBand="0" w:oddHBand="0" w:evenHBand="0" w:firstRowFirstColumn="0" w:firstRowLastColumn="0" w:lastRowFirstColumn="0" w:lastRowLastColumn="0"/>
+            <w:tcW w:w="9212" w:type="dxa"/>
+            <w:gridSpan w:val="2"/>
+          </w:tcPr>
+          <w:p>
+            <w:pPr>
+              <w:rPr>
+                <w:b w:val="0"/>
+                <w:sz w:val="22"/>
+                <w:szCs w:val="22"/>
+              </w:rPr>
+            </w:pPr>
+            <w:r>
+              <w:rPr>
+                <w:sz w:val="22"/>
+                <w:szCs w:val="22"/>
+              </w:rPr>
+              <w:t xml:space="preserve">GRAU DE ESTABILIDADE:      (   </w:t>
+            </w:r>
+            <w:r>
+              <w:rPr>
+                <w:sz w:val="22"/>
+                <w:szCs w:val="22"/>
+              </w:rPr>
+              <w:t>x</w:t>
+            </w:r>
+            <w:r>
+              <w:rPr>
+                <w:sz w:val="22"/>
+                <w:szCs w:val="22"/>
+              </w:rPr>
+              <w:t xml:space="preserve">  ) Alta       (     ) Média         (     ) Baixa</w:t>
+            </w:r>
+          </w:p>
+        </w:tc>
+      </w:tr>
+      <w:tr>
+        <w:tc>
+          <w:tcPr>
+            <w:cnfStyle w:val="001000000000" w:firstRow="0" w:lastRow="0" w:firstColumn="1" w:lastColumn="0" w:oddVBand="0" w:evenVBand="0" w:oddHBand="0" w:evenHBand="0" w:firstRowFirstColumn="0" w:firstRowLastColumn="0" w:lastRowFirstColumn="0" w:lastRowLastColumn="0"/>
+            <w:tcW w:w="9212" w:type="dxa"/>
+            <w:gridSpan w:val="2"/>
+          </w:tcPr>
+          <w:p>
+            <w:pPr>
+              <w:rPr>
+                <w:b w:val="0"/>
+                <w:sz w:val="22"/>
+                <w:szCs w:val="22"/>
+              </w:rPr>
+            </w:pPr>
+            <w:r>
+              <w:rPr>
+                <w:sz w:val="22"/>
+                <w:szCs w:val="22"/>
+              </w:rPr>
+              <w:t xml:space="preserve">REQUISITOS RELACIONADOS: </w:t>
+            </w:r>
+          </w:p>
+        </w:tc>
+      </w:tr>
+      <w:tr>
+        <w:tc>
+          <w:tcPr>
+            <w:cnfStyle w:val="001000000000" w:firstRow="0" w:lastRow="0" w:firstColumn="1" w:lastColumn="0" w:oddVBand="0" w:evenVBand="0" w:oddHBand="0" w:evenHBand="0" w:firstRowFirstColumn="0" w:firstRowLastColumn="0" w:lastRowFirstColumn="0" w:lastRowLastColumn="0"/>
+            <w:tcW w:w="9212" w:type="dxa"/>
+            <w:gridSpan w:val="2"/>
+          </w:tcPr>
+          <w:p>
+            <w:pPr>
+              <w:rPr>
+                <w:b w:val="0"/>
+                <w:sz w:val="22"/>
+                <w:szCs w:val="22"/>
+              </w:rPr>
+            </w:pPr>
+            <w:r>
+              <w:rPr>
+                <w:sz w:val="22"/>
+                <w:szCs w:val="22"/>
+              </w:rPr>
+              <w:t xml:space="preserve">MATERIAL DE SUPORTE: </w:t>
+            </w:r>
+          </w:p>
+        </w:tc>
+      </w:tr>
+    </w:tbl>
+    <w:p/>
+    <w:tbl>
+      <w:tblPr>
+        <w:tblStyle w:val="TabeladeGrelha1Clara-Destaque5"/>
+        <w:tblW w:w="8505" w:type="dxa"/>
+        <w:tblLook w:val="04A0" w:firstRow="1" w:lastRow="0" w:firstColumn="1" w:lastColumn="0" w:noHBand="0" w:noVBand="1"/>
+      </w:tblPr>
+      <w:tblGrid>
+        <w:gridCol w:w="1961"/>
+        <w:gridCol w:w="6544"/>
+      </w:tblGrid>
+      <w:tr>
+        <w:trPr>
+          <w:cnfStyle w:val="100000000000" w:firstRow="1" w:lastRow="0" w:firstColumn="0" w:lastColumn="0" w:oddVBand="0" w:evenVBand="0" w:oddHBand="0" w:evenHBand="0" w:firstRowFirstColumn="0" w:firstRowLastColumn="0" w:lastRowFirstColumn="0" w:lastRowLastColumn="0"/>
+        </w:trPr>
+        <w:tc>
+          <w:tcPr>
+            <w:cnfStyle w:val="001000000000" w:firstRow="0" w:lastRow="0" w:firstColumn="1" w:lastColumn="0" w:oddVBand="0" w:evenVBand="0" w:oddHBand="0" w:evenHBand="0" w:firstRowFirstColumn="0" w:firstRowLastColumn="0" w:lastRowFirstColumn="0" w:lastRowLastColumn="0"/>
+            <w:tcW w:w="2093" w:type="dxa"/>
+          </w:tcPr>
+          <w:p>
+            <w:pPr>
+              <w:rPr>
+                <w:sz w:val="22"/>
+                <w:szCs w:val="22"/>
+              </w:rPr>
+            </w:pPr>
+            <w:r>
+              <w:rPr>
+                <w:sz w:val="22"/>
+                <w:szCs w:val="22"/>
+              </w:rPr>
+              <w:t xml:space="preserve">ID: </w:t>
+            </w:r>
+            <w:r>
+              <w:rPr>
+                <w:sz w:val="22"/>
+                <w:szCs w:val="22"/>
+              </w:rPr>
+              <w:t>RN</w:t>
+            </w:r>
+            <w:r>
+              <w:rPr>
+                <w:sz w:val="22"/>
+                <w:szCs w:val="22"/>
+              </w:rPr>
+              <w:t>F-006</w:t>
+            </w:r>
+          </w:p>
+        </w:tc>
+        <w:tc>
+          <w:tcPr>
+            <w:tcW w:w="7119" w:type="dxa"/>
+          </w:tcPr>
+          <w:p>
+            <w:pPr>
+              <w:cnfStyle w:val="100000000000" w:firstRow="1" w:lastRow="0" w:firstColumn="0" w:lastColumn="0" w:oddVBand="0" w:evenVBand="0" w:oddHBand="0" w:evenHBand="0" w:firstRowFirstColumn="0" w:firstRowLastColumn="0" w:lastRowFirstColumn="0" w:lastRowLastColumn="0"/>
+              <w:rPr>
+                <w:sz w:val="22"/>
+                <w:szCs w:val="22"/>
+              </w:rPr>
+            </w:pPr>
+            <w:r>
+              <w:rPr>
+                <w:sz w:val="22"/>
+                <w:szCs w:val="22"/>
+              </w:rPr>
+              <w:t xml:space="preserve">NOME: </w:t>
+            </w:r>
+            <w:r>
+              <w:rPr>
+                <w:sz w:val="22"/>
+                <w:szCs w:val="22"/>
+              </w:rPr>
+              <w:t xml:space="preserve">  </w:t>
+            </w:r>
+            <w:r>
+              <w:rPr>
+                <w:sz w:val="22"/>
+                <w:szCs w:val="22"/>
+              </w:rPr>
+              <w:t>O sistema</w:t>
+            </w:r>
+            <w:r>
+              <w:rPr>
+                <w:sz w:val="22"/>
+                <w:szCs w:val="22"/>
+              </w:rPr>
+              <w:t xml:space="preserve"> deve ter maior usabilidade </w:t>
+            </w:r>
+          </w:p>
+        </w:tc>
+      </w:tr>
+      <w:tr>
+        <w:tc>
+          <w:tcPr>
+            <w:cnfStyle w:val="001000000000" w:firstRow="0" w:lastRow="0" w:firstColumn="1" w:lastColumn="0" w:oddVBand="0" w:evenVBand="0" w:oddHBand="0" w:evenHBand="0" w:firstRowFirstColumn="0" w:firstRowLastColumn="0" w:lastRowFirstColumn="0" w:lastRowLastColumn="0"/>
+            <w:tcW w:w="9212" w:type="dxa"/>
+            <w:gridSpan w:val="2"/>
+          </w:tcPr>
+          <w:p>
+            <w:pPr>
+              <w:rPr>
+                <w:b w:val="0"/>
+                <w:sz w:val="22"/>
+                <w:szCs w:val="22"/>
+              </w:rPr>
+            </w:pPr>
+            <w:r>
+              <w:rPr>
+                <w:sz w:val="22"/>
+                <w:szCs w:val="22"/>
+              </w:rPr>
+              <w:t>DESCRIÇÃO</w:t>
+            </w:r>
+            <w:r>
+              <w:rPr>
+                <w:color w:val="002060"/>
+                <w:sz w:val="22"/>
+                <w:szCs w:val="22"/>
+              </w:rPr>
+              <w:t xml:space="preserve">:  </w:t>
+            </w:r>
+            <w:r>
+              <w:rPr>
+                <w:color w:val="002060"/>
+                <w:sz w:val="22"/>
+                <w:szCs w:val="22"/>
+              </w:rPr>
+              <w:t>O sistema deve</w:t>
+            </w:r>
+            <w:r>
+              <w:rPr>
+                <w:color w:val="002060"/>
+                <w:sz w:val="22"/>
+                <w:szCs w:val="22"/>
+              </w:rPr>
+              <w:t xml:space="preserve"> ser responsivo e de fácil navegação</w:t>
+            </w:r>
+          </w:p>
+        </w:tc>
+      </w:tr>
+      <w:tr>
+        <w:tc>
+          <w:tcPr>
+            <w:cnfStyle w:val="001000000000" w:firstRow="0" w:lastRow="0" w:firstColumn="1" w:lastColumn="0" w:oddVBand="0" w:evenVBand="0" w:oddHBand="0" w:evenHBand="0" w:firstRowFirstColumn="0" w:firstRowLastColumn="0" w:lastRowFirstColumn="0" w:lastRowLastColumn="0"/>
+            <w:tcW w:w="9212" w:type="dxa"/>
+            <w:gridSpan w:val="2"/>
+          </w:tcPr>
+          <w:p>
+            <w:pPr>
+              <w:rPr>
+                <w:sz w:val="22"/>
+                <w:szCs w:val="22"/>
+              </w:rPr>
+            </w:pPr>
+            <w:r>
+              <w:rPr>
+                <w:sz w:val="22"/>
+                <w:szCs w:val="22"/>
+              </w:rPr>
+              <w:t>JUSTIFICATIVA:</w:t>
+            </w:r>
+            <w:r>
+              <w:rPr>
+                <w:color w:val="002060"/>
+                <w:sz w:val="22"/>
+                <w:szCs w:val="22"/>
+              </w:rPr>
+              <w:t>.</w:t>
+            </w:r>
+            <w:r>
+              <w:rPr>
+                <w:color w:val="002060"/>
+                <w:sz w:val="22"/>
+                <w:szCs w:val="22"/>
+              </w:rPr>
+              <w:t xml:space="preserve">  </w:t>
+            </w:r>
+            <w:r>
+              <w:rPr>
+                <w:color w:val="0070C0"/>
+                <w:sz w:val="22"/>
+                <w:szCs w:val="22"/>
+              </w:rPr>
+              <w:t>O sistema</w:t>
+            </w:r>
+            <w:r>
+              <w:rPr>
+                <w:color w:val="0070C0"/>
+                <w:sz w:val="22"/>
+                <w:szCs w:val="22"/>
+              </w:rPr>
+              <w:t xml:space="preserve"> deve ser intuitivo de fácil utilização usuário. </w:t>
+            </w:r>
+          </w:p>
+        </w:tc>
+      </w:tr>
+      <w:tr>
+        <w:tc>
+          <w:tcPr>
+            <w:cnfStyle w:val="001000000000" w:firstRow="0" w:lastRow="0" w:firstColumn="1" w:lastColumn="0" w:oddVBand="0" w:evenVBand="0" w:oddHBand="0" w:evenHBand="0" w:firstRowFirstColumn="0" w:firstRowLastColumn="0" w:lastRowFirstColumn="0" w:lastRowLastColumn="0"/>
+            <w:tcW w:w="9212" w:type="dxa"/>
+            <w:gridSpan w:val="2"/>
+          </w:tcPr>
+          <w:p>
+            <w:pPr>
+              <w:rPr>
+                <w:sz w:val="22"/>
+                <w:szCs w:val="22"/>
+              </w:rPr>
+            </w:pPr>
+            <w:r>
+              <w:rPr>
+                <w:sz w:val="22"/>
+                <w:szCs w:val="22"/>
+              </w:rPr>
+              <w:t xml:space="preserve">FONTE/ORIGEM: </w:t>
+            </w:r>
+            <w:r>
+              <w:rPr>
+                <w:sz w:val="22"/>
+                <w:szCs w:val="22"/>
+              </w:rPr>
+              <w:t xml:space="preserve"> </w:t>
+            </w:r>
+          </w:p>
+        </w:tc>
+      </w:tr>
+      <w:tr>
+        <w:tc>
+          <w:tcPr>
+            <w:cnfStyle w:val="001000000000" w:firstRow="0" w:lastRow="0" w:firstColumn="1" w:lastColumn="0" w:oddVBand="0" w:evenVBand="0" w:oddHBand="0" w:evenHBand="0" w:firstRowFirstColumn="0" w:firstRowLastColumn="0" w:lastRowFirstColumn="0" w:lastRowLastColumn="0"/>
+            <w:tcW w:w="9212" w:type="dxa"/>
+            <w:gridSpan w:val="2"/>
+          </w:tcPr>
+          <w:p>
+            <w:pPr>
+              <w:rPr>
+                <w:sz w:val="22"/>
+                <w:szCs w:val="22"/>
+              </w:rPr>
+            </w:pPr>
+            <w:r>
+              <w:rPr>
+                <w:sz w:val="22"/>
+                <w:szCs w:val="22"/>
+              </w:rPr>
+              <w:t xml:space="preserve">CRITÉRIO DE ACEITAÇÃO: </w:t>
+            </w:r>
+          </w:p>
+        </w:tc>
+      </w:tr>
+      <w:tr>
+        <w:tc>
+          <w:tcPr>
+            <w:cnfStyle w:val="001000000000" w:firstRow="0" w:lastRow="0" w:firstColumn="1" w:lastColumn="0" w:oddVBand="0" w:evenVBand="0" w:oddHBand="0" w:evenHBand="0" w:firstRowFirstColumn="0" w:firstRowLastColumn="0" w:lastRowFirstColumn="0" w:lastRowLastColumn="0"/>
+            <w:tcW w:w="9212" w:type="dxa"/>
+            <w:gridSpan w:val="2"/>
+          </w:tcPr>
+          <w:p>
+            <w:pPr>
+              <w:rPr>
+                <w:b w:val="0"/>
+                <w:sz w:val="22"/>
+                <w:szCs w:val="22"/>
+              </w:rPr>
+            </w:pPr>
+            <w:r>
+              <w:rPr>
+                <w:sz w:val="22"/>
+                <w:szCs w:val="22"/>
+              </w:rPr>
+              <w:t xml:space="preserve">PRIORIDADE:      </w:t>
+            </w:r>
+            <w:r>
+              <w:rPr>
+                <w:sz w:val="22"/>
+                <w:szCs w:val="22"/>
+              </w:rPr>
+              <w:t>(  x</w:t>
+            </w:r>
+            <w:r>
+              <w:rPr>
+                <w:sz w:val="22"/>
+                <w:szCs w:val="22"/>
+              </w:rPr>
+              <w:t xml:space="preserve"> ) Alta       (     ) Média         (     ) Baixa</w:t>
+            </w:r>
+          </w:p>
+        </w:tc>
+      </w:tr>
+      <w:tr>
+        <w:tc>
+          <w:tcPr>
+            <w:cnfStyle w:val="001000000000" w:firstRow="0" w:lastRow="0" w:firstColumn="1" w:lastColumn="0" w:oddVBand="0" w:evenVBand="0" w:oddHBand="0" w:evenHBand="0" w:firstRowFirstColumn="0" w:firstRowLastColumn="0" w:lastRowFirstColumn="0" w:lastRowLastColumn="0"/>
+            <w:tcW w:w="9212" w:type="dxa"/>
+            <w:gridSpan w:val="2"/>
+          </w:tcPr>
+          <w:p>
+            <w:pPr>
+              <w:rPr>
+                <w:b w:val="0"/>
+                <w:sz w:val="22"/>
+                <w:szCs w:val="22"/>
+              </w:rPr>
+            </w:pPr>
+            <w:r>
+              <w:rPr>
+                <w:sz w:val="22"/>
+                <w:szCs w:val="22"/>
+              </w:rPr>
+              <w:t xml:space="preserve">GRAU DE ESTABILIDADE:      (   </w:t>
+            </w:r>
+            <w:r>
+              <w:rPr>
+                <w:sz w:val="22"/>
+                <w:szCs w:val="22"/>
+              </w:rPr>
+              <w:t>x</w:t>
+            </w:r>
+            <w:r>
+              <w:rPr>
+                <w:sz w:val="22"/>
+                <w:szCs w:val="22"/>
+              </w:rPr>
+              <w:t xml:space="preserve">  ) Alta       (     ) Média         (     ) Baixa</w:t>
+            </w:r>
+          </w:p>
+        </w:tc>
+      </w:tr>
+      <w:tr>
+        <w:tc>
+          <w:tcPr>
+            <w:cnfStyle w:val="001000000000" w:firstRow="0" w:lastRow="0" w:firstColumn="1" w:lastColumn="0" w:oddVBand="0" w:evenVBand="0" w:oddHBand="0" w:evenHBand="0" w:firstRowFirstColumn="0" w:firstRowLastColumn="0" w:lastRowFirstColumn="0" w:lastRowLastColumn="0"/>
+            <w:tcW w:w="9212" w:type="dxa"/>
+            <w:gridSpan w:val="2"/>
+          </w:tcPr>
+          <w:p>
+            <w:pPr>
+              <w:rPr>
+                <w:b w:val="0"/>
+                <w:sz w:val="22"/>
+                <w:szCs w:val="22"/>
+              </w:rPr>
+            </w:pPr>
+            <w:r>
+              <w:rPr>
+                <w:sz w:val="22"/>
+                <w:szCs w:val="22"/>
+              </w:rPr>
+              <w:t xml:space="preserve">REQUISITOS RELACIONADOS: </w:t>
+            </w:r>
+          </w:p>
+        </w:tc>
+      </w:tr>
+      <w:tr>
+        <w:tc>
+          <w:tcPr>
+            <w:cnfStyle w:val="001000000000" w:firstRow="0" w:lastRow="0" w:firstColumn="1" w:lastColumn="0" w:oddVBand="0" w:evenVBand="0" w:oddHBand="0" w:evenHBand="0" w:firstRowFirstColumn="0" w:firstRowLastColumn="0" w:lastRowFirstColumn="0" w:lastRowLastColumn="0"/>
+            <w:tcW w:w="9212" w:type="dxa"/>
+            <w:gridSpan w:val="2"/>
+          </w:tcPr>
+          <w:p>
+            <w:pPr>
+              <w:rPr>
+                <w:b w:val="0"/>
+                <w:sz w:val="22"/>
+                <w:szCs w:val="22"/>
+              </w:rPr>
+            </w:pPr>
+            <w:r>
+              <w:rPr>
+                <w:sz w:val="22"/>
+                <w:szCs w:val="22"/>
+              </w:rPr>
+              <w:t xml:space="preserve">MATERIAL DE SUPORTE: </w:t>
+            </w:r>
+          </w:p>
+        </w:tc>
+      </w:tr>
+    </w:tbl>
+    <w:p/>
+    <w:p/>
+    <w:p>
+      <w:bookmarkStart w:id="0" w:name="_GoBack"/>
+      <w:bookmarkEnd w:id="0"/>
+    </w:p>
     <w:sectPr>
       <w:pgSz w:w="11906" w:h="16838"/>
       <w:pgMar w:top="1417" w:right="1701" w:bottom="1417" w:left="1701" w:header="708" w:footer="708" w:gutter="0"/>

</xml_diff>